<commit_message>
Se actualiza el informe de funcionalidad
</commit_message>
<xml_diff>
--- a/doc/Informe-de-funcionalidad-y-experiencias.docx
+++ b/doc/Informe-de-funcionalidad-y-experiencias.docx
@@ -407,16 +407,6 @@
           <w:lang w:eastAsia="es-ES"/>
         </w:rPr>
         <w:tab/>
-      </w:r>
-      <w:r>
-        <w:rPr>
-          <w:rFonts w:ascii="Segoe UI" w:eastAsia="Times New Roman" w:hAnsi="Segoe UI" w:cs="Segoe UI"/>
-          <w:color w:val="24292E"/>
-          <w:sz w:val="24"/>
-          <w:szCs w:val="24"/>
-          <w:shd w:val="clear" w:color="auto" w:fill="FFFFFF"/>
-          <w:lang w:eastAsia="es-ES"/>
-        </w:rPr>
         <w:t>1</w:t>
       </w:r>
       <w:r>
@@ -2479,16 +2469,7 @@
                 <w:szCs w:val="32"/>
                 <w:lang w:eastAsia="es-ES"/>
               </w:rPr>
-              <w:t>10 horas totales en</w:t>
-            </w:r>
-            <w:r>
-              <w:rPr>
-                <w:rFonts w:ascii="Segoe UI" w:eastAsia="Times New Roman" w:hAnsi="Segoe UI" w:cs="Segoe UI"/>
-                <w:sz w:val="28"/>
-                <w:szCs w:val="32"/>
-                <w:lang w:eastAsia="es-ES"/>
-              </w:rPr>
-              <w:t>tre los 4 miembros originales</w:t>
+              <w:t>10 horas totales entre los 4 miembros originales</w:t>
             </w:r>
           </w:p>
           <w:p>
@@ -2955,7 +2936,16 @@
                 <w:szCs w:val="32"/>
                 <w:lang w:eastAsia="es-ES"/>
               </w:rPr>
-              <w:t xml:space="preserve">7 Horas – Cristian </w:t>
+              <w:t>8</w:t>
+            </w:r>
+            <w:r>
+              <w:rPr>
+                <w:rFonts w:ascii="Segoe UI" w:eastAsia="Times New Roman" w:hAnsi="Segoe UI" w:cs="Segoe UI"/>
+                <w:sz w:val="28"/>
+                <w:szCs w:val="32"/>
+                <w:lang w:eastAsia="es-ES"/>
+              </w:rPr>
+              <w:t xml:space="preserve"> Horas – Cristian </w:t>
             </w:r>
             <w:proofErr w:type="spellStart"/>
             <w:r>
@@ -3420,17 +3410,15 @@
         </w:rPr>
         <w:t xml:space="preserve">unque la herramienta para poder implementar la interfaz </w:t>
       </w:r>
-      <w:proofErr w:type="spellStart"/>
-      <w:r>
-        <w:rPr>
-          <w:rFonts w:ascii="Segoe UI" w:eastAsia="Times New Roman" w:hAnsi="Segoe UI" w:cs="Segoe UI"/>
-          <w:sz w:val="28"/>
-          <w:szCs w:val="32"/>
-          <w:lang w:eastAsia="es-ES"/>
-        </w:rPr>
-        <w:t>grafica</w:t>
-      </w:r>
-      <w:proofErr w:type="spellEnd"/>
+      <w:r>
+        <w:rPr>
+          <w:rFonts w:ascii="Segoe UI" w:eastAsia="Times New Roman" w:hAnsi="Segoe UI" w:cs="Segoe UI"/>
+          <w:sz w:val="28"/>
+          <w:szCs w:val="32"/>
+          <w:lang w:eastAsia="es-ES"/>
+        </w:rPr>
+        <w:t>gráfica</w:t>
+      </w:r>
       <w:r>
         <w:rPr>
           <w:rFonts w:ascii="Segoe UI" w:eastAsia="Times New Roman" w:hAnsi="Segoe UI" w:cs="Segoe UI"/>
@@ -3440,17 +3428,15 @@
         </w:rPr>
         <w:t xml:space="preserve"> es de gran ayuda para evitar escribir muchas líneas del programa, nos </w:t>
       </w:r>
-      <w:proofErr w:type="spellStart"/>
-      <w:r>
-        <w:rPr>
-          <w:rFonts w:ascii="Segoe UI" w:eastAsia="Times New Roman" w:hAnsi="Segoe UI" w:cs="Segoe UI"/>
-          <w:sz w:val="28"/>
-          <w:szCs w:val="32"/>
-          <w:lang w:eastAsia="es-ES"/>
-        </w:rPr>
-        <w:t>costo</w:t>
-      </w:r>
-      <w:proofErr w:type="spellEnd"/>
+      <w:r>
+        <w:rPr>
+          <w:rFonts w:ascii="Segoe UI" w:eastAsia="Times New Roman" w:hAnsi="Segoe UI" w:cs="Segoe UI"/>
+          <w:sz w:val="28"/>
+          <w:szCs w:val="32"/>
+          <w:lang w:eastAsia="es-ES"/>
+        </w:rPr>
+        <w:t>costó</w:t>
+      </w:r>
       <w:r>
         <w:rPr>
           <w:rFonts w:ascii="Segoe UI" w:eastAsia="Times New Roman" w:hAnsi="Segoe UI" w:cs="Segoe UI"/>
@@ -3520,18 +3506,7 @@
           <w:szCs w:val="32"/>
           <w:lang w:eastAsia="es-ES"/>
         </w:rPr>
-        <w:t>A partir de lo mencionado debemo</w:t>
-      </w:r>
-      <w:bookmarkStart w:id="0" w:name="_GoBack"/>
-      <w:bookmarkEnd w:id="0"/>
-      <w:r>
-        <w:rPr>
-          <w:rFonts w:ascii="Segoe UI" w:eastAsia="Times New Roman" w:hAnsi="Segoe UI" w:cs="Segoe UI"/>
-          <w:sz w:val="28"/>
-          <w:szCs w:val="32"/>
-          <w:lang w:eastAsia="es-ES"/>
-        </w:rPr>
-        <w:t>s tener en cuenta que debemos respetar el orden a la hora del desarrollo de software para no perder control de la estructura.</w:t>
+        <w:t>A partir de lo mencionado debemos tener en cuenta que debemos respetar el orden a la hora del desarrollo de software para no perder control de la estructura.</w:t>
       </w:r>
     </w:p>
     <w:p>
@@ -3807,6 +3782,60 @@
         </w:rPr>
         <w:t xml:space="preserve"> adecuado un análisis de clases y objetos al comienzo</w:t>
       </w:r>
+      <w:r>
+        <w:rPr>
+          <w:rFonts w:ascii="Segoe UI" w:eastAsia="Times New Roman" w:hAnsi="Segoe UI" w:cs="Segoe UI"/>
+          <w:sz w:val="28"/>
+          <w:szCs w:val="32"/>
+          <w:lang w:eastAsia="es-ES"/>
+        </w:rPr>
+        <w:t>.</w:t>
+      </w:r>
+    </w:p>
+    <w:p>
+      <w:pPr>
+        <w:tabs>
+          <w:tab w:val="left" w:pos="1128"/>
+        </w:tabs>
+        <w:rPr>
+          <w:rFonts w:ascii="Segoe UI" w:eastAsia="Times New Roman" w:hAnsi="Segoe UI" w:cs="Segoe UI"/>
+          <w:sz w:val="28"/>
+          <w:szCs w:val="32"/>
+          <w:lang w:eastAsia="es-ES"/>
+        </w:rPr>
+      </w:pPr>
+      <w:r>
+        <w:rPr>
+          <w:rFonts w:ascii="Segoe UI" w:eastAsia="Times New Roman" w:hAnsi="Segoe UI" w:cs="Segoe UI"/>
+          <w:sz w:val="28"/>
+          <w:szCs w:val="32"/>
+          <w:lang w:eastAsia="es-ES"/>
+        </w:rPr>
+        <w:tab/>
+        <w:t xml:space="preserve">Se agrega también como lección el manejo de una herramienta de trabajo en equipo como </w:t>
+      </w:r>
+      <w:proofErr w:type="spellStart"/>
+      <w:r>
+        <w:rPr>
+          <w:rFonts w:ascii="Segoe UI" w:eastAsia="Times New Roman" w:hAnsi="Segoe UI" w:cs="Segoe UI"/>
+          <w:sz w:val="28"/>
+          <w:szCs w:val="32"/>
+          <w:lang w:eastAsia="es-ES"/>
+        </w:rPr>
+        <w:t>GitHub</w:t>
+      </w:r>
+      <w:proofErr w:type="spellEnd"/>
+      <w:r>
+        <w:rPr>
+          <w:rFonts w:ascii="Segoe UI" w:eastAsia="Times New Roman" w:hAnsi="Segoe UI" w:cs="Segoe UI"/>
+          <w:sz w:val="28"/>
+          <w:szCs w:val="32"/>
+          <w:lang w:eastAsia="es-ES"/>
+        </w:rPr>
+        <w:t>, que nos fue muy útil para la implementación y corrección del código sin ninguna inconsistencia.</w:t>
+      </w:r>
+      <w:bookmarkStart w:id="0" w:name="_GoBack"/>
+      <w:bookmarkEnd w:id="0"/>
     </w:p>
     <w:sectPr>
       <w:pgSz w:w="11906" w:h="16838"/>
@@ -4139,6 +4168,7 @@
       <w:spacing w:after="0" w:line="240" w:lineRule="auto"/>
     </w:pPr>
     <w:tblPr>
+      <w:tblInd w:w="0" w:type="dxa"/>
       <w:tblBorders>
         <w:top w:val="single" w:sz="4" w:space="0" w:color="auto"/>
         <w:left w:val="single" w:sz="4" w:space="0" w:color="auto"/>
@@ -4147,6 +4177,12 @@
         <w:insideH w:val="single" w:sz="4" w:space="0" w:color="auto"/>
         <w:insideV w:val="single" w:sz="4" w:space="0" w:color="auto"/>
       </w:tblBorders>
+      <w:tblCellMar>
+        <w:top w:w="0" w:type="dxa"/>
+        <w:left w:w="108" w:type="dxa"/>
+        <w:bottom w:w="0" w:type="dxa"/>
+        <w:right w:w="108" w:type="dxa"/>
+      </w:tblCellMar>
     </w:tblPr>
   </w:style>
 </w:styles>
@@ -4423,6 +4459,7 @@
       <w:spacing w:after="0" w:line="240" w:lineRule="auto"/>
     </w:pPr>
     <w:tblPr>
+      <w:tblInd w:w="0" w:type="dxa"/>
       <w:tblBorders>
         <w:top w:val="single" w:sz="4" w:space="0" w:color="auto"/>
         <w:left w:val="single" w:sz="4" w:space="0" w:color="auto"/>
@@ -4431,6 +4468,12 @@
         <w:insideH w:val="single" w:sz="4" w:space="0" w:color="auto"/>
         <w:insideV w:val="single" w:sz="4" w:space="0" w:color="auto"/>
       </w:tblBorders>
+      <w:tblCellMar>
+        <w:top w:w="0" w:type="dxa"/>
+        <w:left w:w="108" w:type="dxa"/>
+        <w:bottom w:w="0" w:type="dxa"/>
+        <w:right w:w="108" w:type="dxa"/>
+      </w:tblCellMar>
     </w:tblPr>
   </w:style>
 </w:styles>

</xml_diff>